<commit_message>
es6 assignment and some changes
</commit_message>
<xml_diff>
--- a/SQL/Complex_SQL Assignment.docx
+++ b/SQL/Complex_SQL Assignment.docx
@@ -243,27 +243,7 @@
           <w:sz w:val="26"/>
           <w:szCs w:val="26"/>
         </w:rPr>
-        <w:t xml:space="preserve">SELECT </w:t>
-      </w:r>
-      <w:proofErr w:type="gramStart"/>
-      <w:r>
-        <w:rPr>
-          <w:rFonts w:ascii="Calibri" w:hAnsi="Calibri"/>
-          <w:color w:val="FF0000"/>
-          <w:sz w:val="26"/>
-          <w:szCs w:val="26"/>
-        </w:rPr>
-        <w:t>ENAME ,</w:t>
-      </w:r>
-      <w:proofErr w:type="gramEnd"/>
-      <w:r>
-        <w:rPr>
-          <w:rFonts w:ascii="Calibri" w:hAnsi="Calibri"/>
-          <w:color w:val="FF0000"/>
-          <w:sz w:val="26"/>
-          <w:szCs w:val="26"/>
-        </w:rPr>
-        <w:t xml:space="preserve"> SAL , DNAME </w:t>
+        <w:t xml:space="preserve">SELECT ENAME , SAL , DNAME </w:t>
       </w:r>
     </w:p>
     <w:p>
@@ -301,27 +281,7 @@
           <w:sz w:val="26"/>
           <w:szCs w:val="26"/>
         </w:rPr>
-        <w:t xml:space="preserve">WHERE SAL </w:t>
-      </w:r>
-      <w:proofErr w:type="gramStart"/>
-      <w:r>
-        <w:rPr>
-          <w:rFonts w:ascii="Calibri" w:hAnsi="Calibri"/>
-          <w:color w:val="FF0000"/>
-          <w:sz w:val="26"/>
-          <w:szCs w:val="26"/>
-        </w:rPr>
-        <w:t>=(</w:t>
-      </w:r>
-      <w:proofErr w:type="gramEnd"/>
-      <w:r>
-        <w:rPr>
-          <w:rFonts w:ascii="Calibri" w:hAnsi="Calibri"/>
-          <w:color w:val="FF0000"/>
-          <w:sz w:val="26"/>
-          <w:szCs w:val="26"/>
-        </w:rPr>
-        <w:t>SELECT MIN(SAL) FROM EMP);</w:t>
+        <w:t>WHERE SAL =(SELECT MIN(SAL) FROM EMP);</w:t>
       </w:r>
     </w:p>
     <w:p>
@@ -664,25 +624,7 @@
           <w:sz w:val="26"/>
           <w:szCs w:val="26"/>
         </w:rPr>
-        <w:t xml:space="preserve">WRITE A </w:t>
-      </w:r>
-      <w:proofErr w:type="gramStart"/>
-      <w:r>
-        <w:rPr>
-          <w:rFonts w:ascii="Calibri" w:hAnsi="Calibri"/>
-          <w:sz w:val="26"/>
-          <w:szCs w:val="26"/>
-        </w:rPr>
-        <w:t>QUERY  BASED</w:t>
-      </w:r>
-      <w:proofErr w:type="gramEnd"/>
-      <w:r>
-        <w:rPr>
-          <w:rFonts w:ascii="Calibri" w:hAnsi="Calibri"/>
-          <w:sz w:val="26"/>
-          <w:szCs w:val="26"/>
-        </w:rPr>
-        <w:t xml:space="preserve"> ON  FOLLOWING RESULT</w:t>
+        <w:t>WRITE A QUERY  BASED ON  FOLLOWING RESULT</w:t>
       </w:r>
       <w:r>
         <w:rPr>
@@ -1397,27 +1339,7 @@
           <w:sz w:val="26"/>
           <w:szCs w:val="26"/>
         </w:rPr>
-        <w:t xml:space="preserve">SELECT </w:t>
-      </w:r>
-      <w:proofErr w:type="gramStart"/>
-      <w:r>
-        <w:rPr>
-          <w:rFonts w:ascii="Calibri" w:hAnsi="Calibri"/>
-          <w:color w:val="FF0000"/>
-          <w:sz w:val="26"/>
-          <w:szCs w:val="26"/>
-        </w:rPr>
-        <w:t>E.EMPNO</w:t>
-      </w:r>
-      <w:proofErr w:type="gramEnd"/>
-      <w:r>
-        <w:rPr>
-          <w:rFonts w:ascii="Calibri" w:hAnsi="Calibri"/>
-          <w:color w:val="FF0000"/>
-          <w:sz w:val="26"/>
-          <w:szCs w:val="26"/>
-        </w:rPr>
-        <w:t xml:space="preserve">,E.ENAME,E.JOB,D.DEPTNO,D.DNAME, SAL </w:t>
+        <w:t xml:space="preserve">SELECT E.EMPNO,E.ENAME,E.JOB,D.DEPTNO,D.DNAME, SAL </w:t>
       </w:r>
     </w:p>
     <w:p>
@@ -1455,27 +1377,7 @@
           <w:sz w:val="26"/>
           <w:szCs w:val="26"/>
         </w:rPr>
-        <w:t xml:space="preserve">ON </w:t>
-      </w:r>
-      <w:proofErr w:type="gramStart"/>
-      <w:r>
-        <w:rPr>
-          <w:rFonts w:ascii="Calibri" w:hAnsi="Calibri"/>
-          <w:color w:val="FF0000"/>
-          <w:sz w:val="26"/>
-          <w:szCs w:val="26"/>
-        </w:rPr>
-        <w:t>E.DEPTNO</w:t>
-      </w:r>
-      <w:proofErr w:type="gramEnd"/>
-      <w:r>
-        <w:rPr>
-          <w:rFonts w:ascii="Calibri" w:hAnsi="Calibri"/>
-          <w:color w:val="FF0000"/>
-          <w:sz w:val="26"/>
-          <w:szCs w:val="26"/>
-        </w:rPr>
-        <w:t xml:space="preserve"> = D.DEPTNO WHERE JOB ='CLERK' </w:t>
+        <w:t xml:space="preserve">ON E.DEPTNO = D.DEPTNO WHERE JOB ='CLERK' </w:t>
       </w:r>
     </w:p>
     <w:p>
@@ -6770,27 +6672,7 @@
           <w:sz w:val="26"/>
           <w:szCs w:val="26"/>
         </w:rPr>
-        <w:t xml:space="preserve">SELECT </w:t>
-      </w:r>
-      <w:proofErr w:type="gramStart"/>
-      <w:r>
-        <w:rPr>
-          <w:rFonts w:ascii="Calibri" w:hAnsi="Calibri"/>
-          <w:color w:val="FF0000"/>
-          <w:sz w:val="26"/>
-          <w:szCs w:val="26"/>
-        </w:rPr>
-        <w:t>E.EMPNO</w:t>
-      </w:r>
-      <w:proofErr w:type="gramEnd"/>
-      <w:r>
-        <w:rPr>
-          <w:rFonts w:ascii="Calibri" w:hAnsi="Calibri"/>
-          <w:color w:val="FF0000"/>
-          <w:sz w:val="26"/>
-          <w:szCs w:val="26"/>
-        </w:rPr>
-        <w:t>, E.ENAME ,D.DEPTNO,D.DNAME,D.LOC FROM EMP E JOIN DEPT D ON E.DEPTNO =D.DEPTNO;</w:t>
+        <w:t>SELECT E.EMPNO, E.ENAME ,D.DEPTNO,D.DNAME,D.LOC FROM EMP E JOIN DEPT D ON E.DEPTNO =D.DEPTNO;</w:t>
       </w:r>
     </w:p>
     <w:p>
@@ -8415,27 +8297,7 @@
           <w:sz w:val="26"/>
           <w:szCs w:val="26"/>
         </w:rPr>
-        <w:t xml:space="preserve">SELECT </w:t>
-      </w:r>
-      <w:proofErr w:type="gramStart"/>
-      <w:r>
-        <w:rPr>
-          <w:rFonts w:ascii="Calibri" w:hAnsi="Calibri"/>
-          <w:color w:val="FF0000"/>
-          <w:sz w:val="26"/>
-          <w:szCs w:val="26"/>
-        </w:rPr>
-        <w:t>D.DEPTNO</w:t>
-      </w:r>
-      <w:proofErr w:type="gramEnd"/>
-      <w:r>
-        <w:rPr>
-          <w:rFonts w:ascii="Calibri" w:hAnsi="Calibri"/>
-          <w:color w:val="FF0000"/>
-          <w:sz w:val="26"/>
-          <w:szCs w:val="26"/>
-        </w:rPr>
-        <w:t xml:space="preserve"> , D.DNAME ,E.ENAME FROM DEPT D JOIN EMP E ON D.DEPTNO = E.DEPTNO ORDER BY 1;</w:t>
+        <w:t>SELECT D.DEPTNO , D.DNAME ,E.ENAME FROM DEPT D JOIN EMP E ON D.DEPTNO = E.DEPTNO ORDER BY 1;</w:t>
       </w:r>
     </w:p>
     <w:p>
@@ -9061,27 +8923,7 @@
           <w:sz w:val="26"/>
           <w:szCs w:val="26"/>
         </w:rPr>
-        <w:t xml:space="preserve">SELECT </w:t>
-      </w:r>
-      <w:proofErr w:type="gramStart"/>
-      <w:r>
-        <w:rPr>
-          <w:rFonts w:ascii="Calibri" w:hAnsi="Calibri"/>
-          <w:color w:val="FF0000"/>
-          <w:sz w:val="26"/>
-          <w:szCs w:val="26"/>
-        </w:rPr>
-        <w:t>E.ENAME</w:t>
-      </w:r>
-      <w:proofErr w:type="gramEnd"/>
-      <w:r>
-        <w:rPr>
-          <w:rFonts w:ascii="Calibri" w:hAnsi="Calibri"/>
-          <w:color w:val="FF0000"/>
-          <w:sz w:val="26"/>
-          <w:szCs w:val="26"/>
-        </w:rPr>
-        <w:t>,D.DEPTNO,D.DNAME,D.LOC</w:t>
+        <w:t>SELECT E.ENAME,D.DEPTNO,D.DNAME,D.LOC</w:t>
       </w:r>
     </w:p>
     <w:p>
@@ -9119,27 +8961,7 @@
           <w:sz w:val="26"/>
           <w:szCs w:val="26"/>
         </w:rPr>
-        <w:t xml:space="preserve">ON </w:t>
-      </w:r>
-      <w:proofErr w:type="gramStart"/>
-      <w:r>
-        <w:rPr>
-          <w:rFonts w:ascii="Calibri" w:hAnsi="Calibri"/>
-          <w:color w:val="FF0000"/>
-          <w:sz w:val="26"/>
-          <w:szCs w:val="26"/>
-        </w:rPr>
-        <w:t>E.DEPTNO</w:t>
-      </w:r>
-      <w:proofErr w:type="gramEnd"/>
-      <w:r>
-        <w:rPr>
-          <w:rFonts w:ascii="Calibri" w:hAnsi="Calibri"/>
-          <w:color w:val="FF0000"/>
-          <w:sz w:val="26"/>
-          <w:szCs w:val="26"/>
-        </w:rPr>
-        <w:t xml:space="preserve"> = D.DEPTNO WHERE LOC ='NEW YORK';</w:t>
+        <w:t>ON E.DEPTNO = D.DEPTNO WHERE LOC ='NEW YORK';</w:t>
       </w:r>
     </w:p>
     <w:p>
@@ -9170,25 +8992,7 @@
           <w:sz w:val="26"/>
           <w:szCs w:val="26"/>
         </w:rPr>
-        <w:t>WRITE A SQL STATEMENT TO DISPLAY THE LOWEST PAID EMPLOYEE'S (</w:t>
-      </w:r>
-      <w:proofErr w:type="gramStart"/>
-      <w:r>
-        <w:rPr>
-          <w:rFonts w:ascii="Calibri" w:hAnsi="Calibri"/>
-          <w:sz w:val="26"/>
-          <w:szCs w:val="26"/>
-        </w:rPr>
-        <w:t>NAME ,</w:t>
-      </w:r>
-      <w:proofErr w:type="gramEnd"/>
-      <w:r>
-        <w:rPr>
-          <w:rFonts w:ascii="Calibri" w:hAnsi="Calibri"/>
-          <w:sz w:val="26"/>
-          <w:szCs w:val="26"/>
-        </w:rPr>
-        <w:t xml:space="preserve"> SALARY , DEPARTMENT NAME) IN THE RESPECTIVE DEPARTMENT.</w:t>
+        <w:t>WRITE A SQL STATEMENT TO DISPLAY THE LOWEST PAID EMPLOYEE'S (NAME , SALARY , DEPARTMENT NAME) IN THE RESPECTIVE DEPARTMENT.</w:t>
       </w:r>
     </w:p>
     <w:p>
@@ -9653,27 +9457,7 @@
           <w:sz w:val="26"/>
           <w:szCs w:val="26"/>
         </w:rPr>
-        <w:t xml:space="preserve">SELECT </w:t>
-      </w:r>
-      <w:proofErr w:type="gramStart"/>
-      <w:r>
-        <w:rPr>
-          <w:rFonts w:ascii="Calibri" w:hAnsi="Calibri"/>
-          <w:color w:val="FF0000"/>
-          <w:sz w:val="26"/>
-          <w:szCs w:val="26"/>
-        </w:rPr>
-        <w:t>E.ENAME</w:t>
-      </w:r>
-      <w:proofErr w:type="gramEnd"/>
-      <w:r>
-        <w:rPr>
-          <w:rFonts w:ascii="Calibri" w:hAnsi="Calibri"/>
-          <w:color w:val="FF0000"/>
-          <w:sz w:val="26"/>
-          <w:szCs w:val="26"/>
-        </w:rPr>
-        <w:t xml:space="preserve"> ,SAL, D.DNAME </w:t>
+        <w:t xml:space="preserve">SELECT E.ENAME ,SAL, D.DNAME </w:t>
       </w:r>
     </w:p>
     <w:p>
@@ -9692,27 +9476,7 @@
           <w:sz w:val="26"/>
           <w:szCs w:val="26"/>
         </w:rPr>
-        <w:t xml:space="preserve">FROM EMP E </w:t>
-      </w:r>
-      <w:proofErr w:type="gramStart"/>
-      <w:r>
-        <w:rPr>
-          <w:rFonts w:ascii="Calibri" w:hAnsi="Calibri"/>
-          <w:color w:val="FF0000"/>
-          <w:sz w:val="26"/>
-          <w:szCs w:val="26"/>
-        </w:rPr>
-        <w:t>JOIN  DEPT</w:t>
-      </w:r>
-      <w:proofErr w:type="gramEnd"/>
-      <w:r>
-        <w:rPr>
-          <w:rFonts w:ascii="Calibri" w:hAnsi="Calibri"/>
-          <w:color w:val="FF0000"/>
-          <w:sz w:val="26"/>
-          <w:szCs w:val="26"/>
-        </w:rPr>
-        <w:t xml:space="preserve"> D ON E.DEPTNO = D.DEPTNO </w:t>
+        <w:t xml:space="preserve">FROM EMP E JOIN  DEPT D ON E.DEPTNO = D.DEPTNO </w:t>
       </w:r>
     </w:p>
     <w:p>
@@ -9750,27 +9514,7 @@
           <w:sz w:val="26"/>
           <w:szCs w:val="26"/>
         </w:rPr>
-        <w:t xml:space="preserve">GROUP BY </w:t>
-      </w:r>
-      <w:proofErr w:type="gramStart"/>
-      <w:r>
-        <w:rPr>
-          <w:rFonts w:ascii="Calibri" w:hAnsi="Calibri"/>
-          <w:color w:val="FF0000"/>
-          <w:sz w:val="26"/>
-          <w:szCs w:val="26"/>
-        </w:rPr>
-        <w:t>DEPTNO)ORDER</w:t>
-      </w:r>
-      <w:proofErr w:type="gramEnd"/>
-      <w:r>
-        <w:rPr>
-          <w:rFonts w:ascii="Calibri" w:hAnsi="Calibri"/>
-          <w:color w:val="FF0000"/>
-          <w:sz w:val="26"/>
-          <w:szCs w:val="26"/>
-        </w:rPr>
-        <w:t xml:space="preserve"> BY SAL;</w:t>
+        <w:t>GROUP BY DEPTNO)ORDER BY SAL;</w:t>
       </w:r>
     </w:p>
     <w:p>
@@ -10645,27 +10389,7 @@
           <w:sz w:val="26"/>
           <w:szCs w:val="26"/>
         </w:rPr>
-        <w:t xml:space="preserve">SELECT </w:t>
-      </w:r>
-      <w:proofErr w:type="gramStart"/>
-      <w:r>
-        <w:rPr>
-          <w:rFonts w:ascii="Calibri" w:hAnsi="Calibri"/>
-          <w:color w:val="FF0000"/>
-          <w:sz w:val="26"/>
-          <w:szCs w:val="26"/>
-        </w:rPr>
-        <w:t>E.EMPNO</w:t>
-      </w:r>
-      <w:proofErr w:type="gramEnd"/>
-      <w:r>
-        <w:rPr>
-          <w:rFonts w:ascii="Calibri" w:hAnsi="Calibri"/>
-          <w:color w:val="FF0000"/>
-          <w:sz w:val="26"/>
-          <w:szCs w:val="26"/>
-        </w:rPr>
-        <w:t xml:space="preserve">,E.JOB,E.MGR,SAL, D.DNAME </w:t>
+        <w:t xml:space="preserve">SELECT E.EMPNO,E.JOB,E.MGR,SAL, D.DNAME </w:t>
       </w:r>
     </w:p>
     <w:p>
@@ -10684,27 +10408,7 @@
           <w:sz w:val="26"/>
           <w:szCs w:val="26"/>
         </w:rPr>
-        <w:t xml:space="preserve">FROM EMP E </w:t>
-      </w:r>
-      <w:proofErr w:type="gramStart"/>
-      <w:r>
-        <w:rPr>
-          <w:rFonts w:ascii="Calibri" w:hAnsi="Calibri"/>
-          <w:color w:val="FF0000"/>
-          <w:sz w:val="26"/>
-          <w:szCs w:val="26"/>
-        </w:rPr>
-        <w:t>JOIN  DEPT</w:t>
-      </w:r>
-      <w:proofErr w:type="gramEnd"/>
-      <w:r>
-        <w:rPr>
-          <w:rFonts w:ascii="Calibri" w:hAnsi="Calibri"/>
-          <w:color w:val="FF0000"/>
-          <w:sz w:val="26"/>
-          <w:szCs w:val="26"/>
-        </w:rPr>
-        <w:t xml:space="preserve"> D ON E.DEPTNO = D.DEPTNO </w:t>
+        <w:t xml:space="preserve">FROM EMP E JOIN  DEPT D ON E.DEPTNO = D.DEPTNO </w:t>
       </w:r>
     </w:p>
     <w:p>
@@ -11320,27 +11024,7 @@
           <w:sz w:val="26"/>
           <w:szCs w:val="26"/>
         </w:rPr>
-        <w:t xml:space="preserve">.ENAME, </w:t>
-      </w:r>
-      <w:proofErr w:type="gramStart"/>
-      <w:r>
-        <w:rPr>
-          <w:rFonts w:ascii="Calibri" w:hAnsi="Calibri"/>
-          <w:color w:val="FF0000"/>
-          <w:sz w:val="26"/>
-          <w:szCs w:val="26"/>
-        </w:rPr>
-        <w:t>COUNT(</w:t>
-      </w:r>
-      <w:proofErr w:type="gramEnd"/>
-      <w:r>
-        <w:rPr>
-          <w:rFonts w:ascii="Calibri" w:hAnsi="Calibri"/>
-          <w:color w:val="FF0000"/>
-          <w:sz w:val="26"/>
-          <w:szCs w:val="26"/>
-        </w:rPr>
-        <w:t>*)</w:t>
+        <w:t>.ENAME, COUNT(*)</w:t>
       </w:r>
     </w:p>
     <w:p>
@@ -11378,27 +11062,7 @@
           <w:sz w:val="26"/>
           <w:szCs w:val="26"/>
         </w:rPr>
-        <w:t xml:space="preserve">JOIN EMP B ON </w:t>
-      </w:r>
-      <w:proofErr w:type="gramStart"/>
-      <w:r>
-        <w:rPr>
-          <w:rFonts w:ascii="Calibri" w:hAnsi="Calibri"/>
-          <w:color w:val="FF0000"/>
-          <w:sz w:val="26"/>
-          <w:szCs w:val="26"/>
-        </w:rPr>
-        <w:t>B.EMPNO</w:t>
-      </w:r>
-      <w:proofErr w:type="gramEnd"/>
-      <w:r>
-        <w:rPr>
-          <w:rFonts w:ascii="Calibri" w:hAnsi="Calibri"/>
-          <w:color w:val="FF0000"/>
-          <w:sz w:val="26"/>
-          <w:szCs w:val="26"/>
-        </w:rPr>
-        <w:t>=E.MGR</w:t>
+        <w:t>JOIN EMP B ON B.EMPNO=E.MGR</w:t>
       </w:r>
     </w:p>
     <w:p>
@@ -11417,27 +11081,7 @@
           <w:sz w:val="26"/>
           <w:szCs w:val="26"/>
         </w:rPr>
-        <w:t xml:space="preserve">GROUP BY </w:t>
-      </w:r>
-      <w:proofErr w:type="gramStart"/>
-      <w:r>
-        <w:rPr>
-          <w:rFonts w:ascii="Calibri" w:hAnsi="Calibri"/>
-          <w:color w:val="FF0000"/>
-          <w:sz w:val="26"/>
-          <w:szCs w:val="26"/>
-        </w:rPr>
-        <w:t>B.EMPNO</w:t>
-      </w:r>
-      <w:proofErr w:type="gramEnd"/>
-      <w:r>
-        <w:rPr>
-          <w:rFonts w:ascii="Calibri" w:hAnsi="Calibri"/>
-          <w:color w:val="FF0000"/>
-          <w:sz w:val="26"/>
-          <w:szCs w:val="26"/>
-        </w:rPr>
-        <w:t>, B.ENAME;</w:t>
+        <w:t>GROUP BY B.EMPNO, B.ENAME;</w:t>
       </w:r>
     </w:p>
     <w:p>
@@ -11504,47 +11148,7 @@
           <w:sz w:val="26"/>
           <w:szCs w:val="26"/>
         </w:rPr>
-        <w:t xml:space="preserve">select distinct </w:t>
-      </w:r>
-      <w:proofErr w:type="gramStart"/>
-      <w:r>
-        <w:rPr>
-          <w:rFonts w:ascii="Calibri" w:hAnsi="Calibri"/>
-          <w:color w:val="FF0000"/>
-          <w:sz w:val="26"/>
-          <w:szCs w:val="26"/>
-        </w:rPr>
-        <w:t>E.ENAME</w:t>
-      </w:r>
-      <w:proofErr w:type="gramEnd"/>
-      <w:r>
-        <w:rPr>
-          <w:rFonts w:ascii="Calibri" w:hAnsi="Calibri"/>
-          <w:color w:val="FF0000"/>
-          <w:sz w:val="26"/>
-          <w:szCs w:val="26"/>
-        </w:rPr>
-        <w:t xml:space="preserve"> as Employee, M.MGR as </w:t>
-      </w:r>
-      <w:proofErr w:type="spellStart"/>
-      <w:r>
-        <w:rPr>
-          <w:rFonts w:ascii="Calibri" w:hAnsi="Calibri"/>
-          <w:color w:val="FF0000"/>
-          <w:sz w:val="26"/>
-          <w:szCs w:val="26"/>
-        </w:rPr>
-        <w:t>reports_to</w:t>
-      </w:r>
-      <w:proofErr w:type="spellEnd"/>
-      <w:r>
-        <w:rPr>
-          <w:rFonts w:ascii="Calibri" w:hAnsi="Calibri"/>
-          <w:color w:val="FF0000"/>
-          <w:sz w:val="26"/>
-          <w:szCs w:val="26"/>
-        </w:rPr>
-        <w:t>, M.ENAME as Manager</w:t>
+        <w:t>select distinct E.ENAME as Employee, M.MGR as reports_to, M.ENAME as Manager</w:t>
       </w:r>
     </w:p>
     <w:p>
@@ -11582,47 +11186,7 @@
           <w:sz w:val="26"/>
           <w:szCs w:val="26"/>
         </w:rPr>
-        <w:t xml:space="preserve">join </w:t>
-      </w:r>
-      <w:proofErr w:type="spellStart"/>
-      <w:r>
-        <w:rPr>
-          <w:rFonts w:ascii="Calibri" w:hAnsi="Calibri"/>
-          <w:color w:val="FF0000"/>
-          <w:sz w:val="26"/>
-          <w:szCs w:val="26"/>
-        </w:rPr>
-        <w:t>Emp</w:t>
-      </w:r>
-      <w:proofErr w:type="spellEnd"/>
-      <w:r>
-        <w:rPr>
-          <w:rFonts w:ascii="Calibri" w:hAnsi="Calibri"/>
-          <w:color w:val="FF0000"/>
-          <w:sz w:val="26"/>
-          <w:szCs w:val="26"/>
-        </w:rPr>
-        <w:t xml:space="preserve"> M on E.MGR = </w:t>
-      </w:r>
-      <w:proofErr w:type="gramStart"/>
-      <w:r>
-        <w:rPr>
-          <w:rFonts w:ascii="Calibri" w:hAnsi="Calibri"/>
-          <w:color w:val="FF0000"/>
-          <w:sz w:val="26"/>
-          <w:szCs w:val="26"/>
-        </w:rPr>
-        <w:t>M.EMPNO</w:t>
-      </w:r>
-      <w:proofErr w:type="gramEnd"/>
-      <w:r>
-        <w:rPr>
-          <w:rFonts w:ascii="Calibri" w:hAnsi="Calibri"/>
-          <w:color w:val="FF0000"/>
-          <w:sz w:val="26"/>
-          <w:szCs w:val="26"/>
-        </w:rPr>
-        <w:t>;</w:t>
+        <w:t>join Emp M on E.MGR = M.EMPNO;</w:t>
       </w:r>
     </w:p>
     <w:p>
@@ -12432,31 +11996,24 @@
           <w:szCs w:val="32"/>
         </w:rPr>
       </w:pPr>
-      <w:r>
+    </w:p>
+    <w:p>
+      <w:pPr>
         <w:rPr>
           <w:color w:val="FF0000"/>
           <w:sz w:val="32"/>
           <w:szCs w:val="32"/>
         </w:rPr>
-        <w:t xml:space="preserve">SELECT </w:t>
-      </w:r>
-      <w:proofErr w:type="gramStart"/>
+      </w:pPr>
+      <w:bookmarkStart w:id="0" w:name="_GoBack"/>
+      <w:bookmarkEnd w:id="0"/>
       <w:r>
         <w:rPr>
           <w:color w:val="FF0000"/>
           <w:sz w:val="32"/>
           <w:szCs w:val="32"/>
         </w:rPr>
-        <w:t>O.ORDERNUMBER</w:t>
-      </w:r>
-      <w:proofErr w:type="gramEnd"/>
-      <w:r>
-        <w:rPr>
-          <w:color w:val="FF0000"/>
-          <w:sz w:val="32"/>
-          <w:szCs w:val="32"/>
-        </w:rPr>
-        <w:t xml:space="preserve"> ,O.ORDERDATE , I.QUANTITY,P.PRONAME,I.UNITPRICE</w:t>
+        <w:t>SELECT O.ORDERNUMBER ,O.ORDERDATE , I.QUANTITY,P.PRONAME,I.UNITPRICE</w:t>
       </w:r>
     </w:p>
     <w:p>
@@ -12473,25 +12030,7 @@
           <w:sz w:val="32"/>
           <w:szCs w:val="32"/>
         </w:rPr>
-        <w:t xml:space="preserve">FROM ORDERS </w:t>
-      </w:r>
-      <w:proofErr w:type="spellStart"/>
-      <w:r>
-        <w:rPr>
-          <w:color w:val="FF0000"/>
-          <w:sz w:val="32"/>
-          <w:szCs w:val="32"/>
-        </w:rPr>
-        <w:t>O</w:t>
-      </w:r>
-      <w:proofErr w:type="spellEnd"/>
-      <w:r>
-        <w:rPr>
-          <w:color w:val="FF0000"/>
-          <w:sz w:val="32"/>
-          <w:szCs w:val="32"/>
-        </w:rPr>
-        <w:t xml:space="preserve"> JOIN ORDER_ITEM I</w:t>
+        <w:t>FROM ORDERS O JOIN ORDER_ITEM I</w:t>
       </w:r>
     </w:p>
     <w:p>
@@ -12508,28 +12047,8 @@
           <w:sz w:val="32"/>
           <w:szCs w:val="32"/>
         </w:rPr>
-        <w:t xml:space="preserve">ON </w:t>
+        <w:t>ON O.ORDERID = I.ORDERID</w:t>
       </w:r>
-      <w:proofErr w:type="gramStart"/>
-      <w:r>
-        <w:rPr>
-          <w:color w:val="FF0000"/>
-          <w:sz w:val="32"/>
-          <w:szCs w:val="32"/>
-        </w:rPr>
-        <w:t>O.ORDERID</w:t>
-      </w:r>
-      <w:proofErr w:type="gramEnd"/>
-      <w:r>
-        <w:rPr>
-          <w:color w:val="FF0000"/>
-          <w:sz w:val="32"/>
-          <w:szCs w:val="32"/>
-        </w:rPr>
-        <w:t xml:space="preserve"> = I.ORDERID</w:t>
-      </w:r>
-      <w:bookmarkStart w:id="0" w:name="_GoBack"/>
-      <w:bookmarkEnd w:id="0"/>
     </w:p>
     <w:p>
       <w:pPr>
@@ -12562,25 +12081,7 @@
           <w:sz w:val="32"/>
           <w:szCs w:val="32"/>
         </w:rPr>
-        <w:t xml:space="preserve">ON </w:t>
-      </w:r>
-      <w:proofErr w:type="gramStart"/>
-      <w:r>
-        <w:rPr>
-          <w:color w:val="FF0000"/>
-          <w:sz w:val="32"/>
-          <w:szCs w:val="32"/>
-        </w:rPr>
-        <w:t>P.PROID</w:t>
-      </w:r>
-      <w:proofErr w:type="gramEnd"/>
-      <w:r>
-        <w:rPr>
-          <w:color w:val="FF0000"/>
-          <w:sz w:val="32"/>
-          <w:szCs w:val="32"/>
-        </w:rPr>
-        <w:t xml:space="preserve"> = I.PRODUCTID </w:t>
+        <w:t xml:space="preserve">ON P.PROID = I.PRODUCTID </w:t>
       </w:r>
     </w:p>
     <w:p>
@@ -12597,25 +12098,7 @@
           <w:sz w:val="32"/>
           <w:szCs w:val="32"/>
         </w:rPr>
-        <w:t xml:space="preserve">ORDER BY </w:t>
-      </w:r>
-      <w:proofErr w:type="gramStart"/>
-      <w:r>
-        <w:rPr>
-          <w:color w:val="FF0000"/>
-          <w:sz w:val="32"/>
-          <w:szCs w:val="32"/>
-        </w:rPr>
-        <w:t>O.ORDERID</w:t>
-      </w:r>
-      <w:proofErr w:type="gramEnd"/>
-      <w:r>
-        <w:rPr>
-          <w:color w:val="FF0000"/>
-          <w:sz w:val="32"/>
-          <w:szCs w:val="32"/>
-        </w:rPr>
-        <w:t>;</w:t>
+        <w:t>ORDER BY O.ORDERID;</w:t>
       </w:r>
     </w:p>
     <w:p>
@@ -12679,29 +12162,7 @@
           <w:sz w:val="26"/>
           <w:szCs w:val="26"/>
         </w:rPr>
-        <w:t xml:space="preserve">SELECT </w:t>
-      </w:r>
-      <w:proofErr w:type="gramStart"/>
-      <w:r>
-        <w:rPr>
-          <w:rFonts w:ascii="Calibri" w:hAnsi="Calibri"/>
-          <w:caps/>
-          <w:color w:val="FF0000"/>
-          <w:sz w:val="26"/>
-          <w:szCs w:val="26"/>
-        </w:rPr>
-        <w:t>ENAME ,</w:t>
-      </w:r>
-      <w:proofErr w:type="gramEnd"/>
-      <w:r>
-        <w:rPr>
-          <w:rFonts w:ascii="Calibri" w:hAnsi="Calibri"/>
-          <w:caps/>
-          <w:color w:val="FF0000"/>
-          <w:sz w:val="26"/>
-          <w:szCs w:val="26"/>
-        </w:rPr>
-        <w:t xml:space="preserve"> SAL FROM EMP WHERE ( SAL = (SELECT MIN(SAL)FROM EMP WHERE SAL NOT IN (SELECT MIN(SAL) FROM EMP)));</w:t>
+        <w:t>SELECT ENAME , SAL FROM EMP WHERE ( SAL = (SELECT MIN(SAL)FROM EMP WHERE SAL NOT IN (SELECT MIN(SAL) FROM EMP)));</w:t>
       </w:r>
     </w:p>
     <w:p>
@@ -12751,7 +12212,6 @@
           <w:szCs w:val="26"/>
         </w:rPr>
       </w:pPr>
-      <w:proofErr w:type="gramStart"/>
       <w:r>
         <w:rPr>
           <w:rFonts w:ascii="Calibri" w:hAnsi="Calibri"/>
@@ -12760,18 +12220,7 @@
           <w:sz w:val="26"/>
           <w:szCs w:val="26"/>
         </w:rPr>
-        <w:t>SELECT  *</w:t>
-      </w:r>
-      <w:proofErr w:type="gramEnd"/>
-      <w:r>
-        <w:rPr>
-          <w:rFonts w:ascii="Calibri" w:hAnsi="Calibri"/>
-          <w:caps/>
-          <w:color w:val="FF0000"/>
-          <w:sz w:val="26"/>
-          <w:szCs w:val="26"/>
-        </w:rPr>
-        <w:t xml:space="preserve"> FROM </w:t>
+        <w:t xml:space="preserve">SELECT  * FROM </w:t>
       </w:r>
     </w:p>
     <w:p>
@@ -12903,20 +12352,8 @@
           <w:sz w:val="26"/>
           <w:szCs w:val="26"/>
         </w:rPr>
-        <w:t xml:space="preserve">ORDER BY SAL </w:t>
+        <w:t>ORDER BY SAL DESC ;</w:t>
       </w:r>
-      <w:proofErr w:type="gramStart"/>
-      <w:r>
-        <w:rPr>
-          <w:rFonts w:ascii="Calibri" w:hAnsi="Calibri"/>
-          <w:caps/>
-          <w:color w:val="FF0000"/>
-          <w:sz w:val="26"/>
-          <w:szCs w:val="26"/>
-        </w:rPr>
-        <w:t>DESC ;</w:t>
-      </w:r>
-      <w:proofErr w:type="gramEnd"/>
     </w:p>
     <w:p>
       <w:pPr>
@@ -13025,43 +12462,7 @@
           <w:sz w:val="26"/>
           <w:szCs w:val="26"/>
         </w:rPr>
-        <w:t xml:space="preserve">      </w:t>
-      </w:r>
-      <w:proofErr w:type="gramStart"/>
-      <w:r>
-        <w:rPr>
-          <w:color w:val="FF0000"/>
-          <w:sz w:val="26"/>
-          <w:szCs w:val="26"/>
-        </w:rPr>
-        <w:t>SELECT  DEPTNO</w:t>
-      </w:r>
-      <w:proofErr w:type="gramEnd"/>
-      <w:r>
-        <w:rPr>
-          <w:color w:val="FF0000"/>
-          <w:sz w:val="26"/>
-          <w:szCs w:val="26"/>
-        </w:rPr>
-        <w:t xml:space="preserve">,SUM(SAL) As </w:t>
-      </w:r>
-      <w:proofErr w:type="spellStart"/>
-      <w:r>
-        <w:rPr>
-          <w:color w:val="FF0000"/>
-          <w:sz w:val="26"/>
-          <w:szCs w:val="26"/>
-        </w:rPr>
-        <w:t>totalsal,COUNT</w:t>
-      </w:r>
-      <w:proofErr w:type="spellEnd"/>
-      <w:r>
-        <w:rPr>
-          <w:color w:val="FF0000"/>
-          <w:sz w:val="26"/>
-          <w:szCs w:val="26"/>
-        </w:rPr>
-        <w:t xml:space="preserve"> (EMPNO)</w:t>
+        <w:t xml:space="preserve">      SELECT  DEPTNO,SUM(SAL) As totalsal,COUNT (EMPNO)</w:t>
       </w:r>
     </w:p>
     <w:p>
@@ -13225,7 +12626,7 @@
         <w:sz w:val="22"/>
         <w:szCs w:val="22"/>
       </w:rPr>
-      <w:t>5</w:t>
+      <w:t>4</w:t>
     </w:r>
     <w:r>
       <w:rPr>
@@ -14025,7 +13426,7 @@
     <w:lsdException w:name="Table Web 2" w:semiHidden="1" w:unhideWhenUsed="1"/>
     <w:lsdException w:name="Table Web 3" w:semiHidden="1" w:unhideWhenUsed="1"/>
     <w:lsdException w:name="Balloon Text" w:semiHidden="1" w:unhideWhenUsed="1"/>
-    <w:lsdException w:name="Table Grid" w:semiHidden="1" w:uiPriority="59" w:unhideWhenUsed="1"/>
+    <w:lsdException w:name="Table Grid" w:uiPriority="59"/>
     <w:lsdException w:name="Table Theme" w:semiHidden="1" w:unhideWhenUsed="1"/>
     <w:lsdException w:name="Placeholder Text" w:semiHidden="1"/>
     <w:lsdException w:name="No Spacing" w:uiPriority="1" w:qFormat="1"/>
@@ -14773,7 +14174,7 @@
 </file>
 
 <file path=customXml/itemProps1.xml><?xml version="1.0" encoding="utf-8"?>
-<ds:datastoreItem xmlns:ds="http://schemas.openxmlformats.org/officeDocument/2006/customXml" ds:itemID="{882FDCCD-5ABE-4D26-BD38-C89976B6A3CE}">
+<ds:datastoreItem xmlns:ds="http://schemas.openxmlformats.org/officeDocument/2006/customXml" ds:itemID="{353E45FA-A464-4CA3-B8F7-66B89C129A48}">
   <ds:schemaRefs>
     <ds:schemaRef ds:uri="http://schemas.openxmlformats.org/officeDocument/2006/bibliography"/>
   </ds:schemaRefs>

</xml_diff>